<commit_message>
De nuevo se añadió un nuevo informe técnico
</commit_message>
<xml_diff>
--- a/Informe_Tecnico_CodiGo_Completo.docx
+++ b/Informe_Tecnico_CodiGo_Completo.docx
@@ -5,40 +5,108 @@
     <w:p>
       <w:pPr>
         <w:pStyle w:val="Title"/>
-        <w:jc w:val="center"/>
       </w:pPr>
       <w:r>
-        <w:t>Informe Técnico del Sitio Web CodiGo</w:t>
+        <w:t>Informe Técnico — Proyecto CodiGo</w:t>
       </w:r>
     </w:p>
     <w:p>
       <w:r>
-        <w:t>Estudiante: Juan Daniel Gómez Correa</w:t>
+        <w:t>Autor: Juan Daniel Gómez Correa</w:t>
       </w:r>
     </w:p>
     <w:p>
       <w:r>
-        <w:t>Programa: Técnico en Programación de Software - SENA</w:t>
+        <w:t>Formación: Técnico en Programación de Software — SENA</w:t>
       </w:r>
     </w:p>
     <w:p>
       <w:r>
-        <w:t>Profesor: Juan Pablo Jiménez Atehortúa</w:t>
+        <w:t>Profesor: Juan Palo Jimenes Atehortúa</w:t>
+      </w:r>
+    </w:p>
+    <w:p/>
+    <w:p>
+      <w:pPr>
+        <w:pStyle w:val="Heading1"/>
+      </w:pPr>
+      <w:r>
+        <w:t>1. Estructura del Proyecto</w:t>
       </w:r>
     </w:p>
     <w:p>
       <w:r>
-        <w:t>Materia: Desarrollo Front-End</w:t>
+        <w:t>/index.html          → Página de inicio (login)</w:t>
       </w:r>
     </w:p>
     <w:p>
       <w:r>
-        <w:t>Año: 2025</w:t>
+        <w:t>/pages/register.html → Registro de usuario</w:t>
       </w:r>
     </w:p>
     <w:p>
       <w:r>
-        <w:br w:type="page"/>
+        <w:t>/pages/dashboard.html→ Panel principal (cursos)</w:t>
+      </w:r>
+    </w:p>
+    <w:p>
+      <w:r>
+        <w:t>/pages/curso.html    → Vista de curso (teoría, consola y quiz)</w:t>
+      </w:r>
+    </w:p>
+    <w:p>
+      <w:r>
+        <w:t>/assets/css/auth.css → Estilos para login/registro</w:t>
+      </w:r>
+    </w:p>
+    <w:p>
+      <w:r>
+        <w:t>/assets/css/main.css → Estilos globales para dashboard y cursos</w:t>
+      </w:r>
+    </w:p>
+    <w:p>
+      <w:r>
+        <w:t>/assets/js/login.js    → Lógica de login</w:t>
+      </w:r>
+    </w:p>
+    <w:p>
+      <w:r>
+        <w:t>/assets/js/register.js → Lógica de registro</w:t>
+      </w:r>
+    </w:p>
+    <w:p>
+      <w:r>
+        <w:t>/assets/js/dashboard.js→ Catálogo y progreso de cursos</w:t>
+      </w:r>
+    </w:p>
+    <w:p>
+      <w:r>
+        <w:t>/assets/js/curso.js    → Teoría, consola y quiz del curso</w:t>
+      </w:r>
+    </w:p>
+    <w:p>
+      <w:r>
+        <w:t>Justificación del orden:</w:t>
+      </w:r>
+    </w:p>
+    <w:p>
+      <w:r>
+        <w:t>- Separación de responsabilidades: cada vista tiene su propio HTML.</w:t>
+      </w:r>
+    </w:p>
+    <w:p>
+      <w:r>
+        <w:t>- Carpetas `/assets/css` y `/assets/js` centralizan recursos para fácil mantenimiento.</w:t>
+      </w:r>
+    </w:p>
+    <w:p>
+      <w:r>
+        <w:t>- CSS dividido en `auth.css` y `main.css`: uno exclusivo para autenticación y otro para interfaz principal.</w:t>
+      </w:r>
+    </w:p>
+    <w:p>
+      <w:r>
+        <w:t>- JS modularizado: cada archivo gestiona solo la lógica de su pantalla.</w:t>
       </w:r>
     </w:p>
     <w:p>
@@ -46,12 +114,77 @@
         <w:pStyle w:val="Heading1"/>
       </w:pPr>
       <w:r>
-        <w:t>1. Introducción</w:t>
+        <w:t>2. Interfaces HTML</w:t>
       </w:r>
     </w:p>
     <w:p>
       <w:r>
-        <w:t>El presente informe técnico describe el desarrollo del sitio web educativo 'CodiGo', diseñado como una plataforma de aprendizaje en línea con cursos interactivos. El documento detalla la organización de las carpetas, la estructura del código, las decisiones de diseño, teoría del color, animaciones y buenas prácticas de desarrollo Front-End aplicadas en el proyecto.</w:t>
+        <w:t>2.1 index.html (Login)</w:t>
+      </w:r>
+    </w:p>
+    <w:p>
+      <w:r>
+        <w:t>- Formulario con email y contraseña.</w:t>
+      </w:r>
+    </w:p>
+    <w:p>
+      <w:r>
+        <w:t>- Validaciones visuales con mensajes de error.</w:t>
+      </w:r>
+    </w:p>
+    <w:p>
+      <w:r>
+        <w:t>- Enlace a registro.</w:t>
+      </w:r>
+    </w:p>
+    <w:p>
+      <w:r>
+        <w:t>2.2 register.html (Registro)</w:t>
+      </w:r>
+    </w:p>
+    <w:p>
+      <w:r>
+        <w:t>- Campos: nombre, email, contraseña, confirmación.</w:t>
+      </w:r>
+    </w:p>
+    <w:p>
+      <w:r>
+        <w:t>- Mensajes de error precisos.</w:t>
+      </w:r>
+    </w:p>
+    <w:p>
+      <w:r>
+        <w:t>- Redirección al login tras registrarse.</w:t>
+      </w:r>
+    </w:p>
+    <w:p>
+      <w:r>
+        <w:t>2.3 dashboard.html (Panel)</w:t>
+      </w:r>
+    </w:p>
+    <w:p>
+      <w:r>
+        <w:t>- Encabezado fijo con botón de cerrar sesión.</w:t>
+      </w:r>
+    </w:p>
+    <w:p>
+      <w:r>
+        <w:t>- Sección de cursos disponibles y sección de mis cursos.</w:t>
+      </w:r>
+    </w:p>
+    <w:p>
+      <w:r>
+        <w:t>2.4 curso.html (Curso)</w:t>
+      </w:r>
+    </w:p>
+    <w:p>
+      <w:r>
+        <w:t>- Encabezado con curso activo y nivel.</w:t>
+      </w:r>
+    </w:p>
+    <w:p>
+      <w:r>
+        <w:t>- Bloques de Teoría, Consola virtual y Quiz.</w:t>
       </w:r>
     </w:p>
     <w:p>
@@ -59,86 +192,62 @@
         <w:pStyle w:val="Heading1"/>
       </w:pPr>
       <w:r>
-        <w:t>2. Estructura de Carpetas del Proyecto</w:t>
+        <w:t>3. Estilos (CSS)</w:t>
       </w:r>
     </w:p>
     <w:p>
       <w:r>
-        <w:t>La organización de las carpetas sigue una estructura modular que facilita la mantenibilidad y escalabilidad del proyecto. Esta estructura responde a las buenas prácticas del desarrollo web.</w:t>
-      </w:r>
-    </w:p>
-    <w:p>
-      <w:pPr>
-        <w:jc w:val="center"/>
-      </w:pPr>
-      <w:r>
-        <w:drawing>
-          <wp:inline xmlns:a="http://schemas.openxmlformats.org/drawingml/2006/main" xmlns:pic="http://schemas.openxmlformats.org/drawingml/2006/picture">
-            <wp:extent cx="3200400" cy="6589986"/>
-            <wp:docPr id="1" name="Picture 1"/>
-            <wp:cNvGraphicFramePr>
-              <a:graphicFrameLocks noChangeAspect="1"/>
-            </wp:cNvGraphicFramePr>
-            <a:graphic>
-              <a:graphicData uri="http://schemas.openxmlformats.org/drawingml/2006/picture">
-                <pic:pic>
-                  <pic:nvPicPr>
-                    <pic:cNvPr id="0" name="32897a08-bcd1-49a8-bcd0-a2baedfe8a12.png"/>
-                    <pic:cNvPicPr/>
-                  </pic:nvPicPr>
-                  <pic:blipFill>
-                    <a:blip r:embed="rId9"/>
-                    <a:stretch>
-                      <a:fillRect/>
-                    </a:stretch>
-                  </pic:blipFill>
-                  <pic:spPr>
-                    <a:xfrm>
-                      <a:off x="0" y="0"/>
-                      <a:ext cx="3200400" cy="6589986"/>
-                    </a:xfrm>
-                    <a:prstGeom prst="rect"/>
-                  </pic:spPr>
-                </pic:pic>
-              </a:graphicData>
-            </a:graphic>
-          </wp:inline>
-        </w:drawing>
+        <w:t>3.1 Paleta de colores — Teoría aplicada</w:t>
       </w:r>
     </w:p>
     <w:p>
       <w:r>
-        <w:t>Descripción de la estructura:</w:t>
+        <w:t>- Base oscura: concentración y reducción de fatiga visual.</w:t>
       </w:r>
     </w:p>
     <w:p>
       <w:r>
-        <w:t>• assets/: Contiene todos los recursos estáticos como hojas de estilo (CSS) y scripts (JS).</w:t>
+        <w:t>- Texto gris claro: accesible y de alto contraste.</w:t>
       </w:r>
     </w:p>
     <w:p>
       <w:r>
-        <w:t xml:space="preserve">   - css/: Se incluyen los estilos principales del sitio (auth.css para formularios y main.css para la UI).</w:t>
+        <w:t>- Colores pastel vibrantes: verde menta (frescura y éxito), azul (confianza y tecnología), violeta (creatividad).</w:t>
       </w:r>
     </w:p>
     <w:p>
       <w:r>
-        <w:t xml:space="preserve">   - js/: Archivos JavaScript separados por responsabilidad (login, register, dashboard y curso).</w:t>
+        <w:t>- Rojo accesible para errores.</w:t>
       </w:r>
     </w:p>
     <w:p>
       <w:r>
-        <w:t>• pages/: Contiene las páginas principales del sitio, organizadas de forma clara y semántica.</w:t>
+        <w:t>- Uso de gradientes animados para dinamismo.</w:t>
       </w:r>
     </w:p>
     <w:p>
       <w:r>
-        <w:t>• README.md: Documento con la explicación del proyecto, guía de uso y características.</w:t>
+        <w:t>3.2 Diseño visual</w:t>
       </w:r>
     </w:p>
     <w:p>
       <w:r>
-        <w:t>• index.html: Página principal de acceso al sitio.</w:t>
+        <w:t>- Botones primarios con gradientes animados.</w:t>
+      </w:r>
+    </w:p>
+    <w:p>
+      <w:r>
+        <w:t>- Sombras suaves y bordes redondeados → estilo moderno amigable.</w:t>
+      </w:r>
+    </w:p>
+    <w:p>
+      <w:r>
+        <w:t>- Responsive con media queries.</w:t>
+      </w:r>
+    </w:p>
+    <w:p>
+      <w:r>
+        <w:t>- Consola virtual con estética de terminal real.</w:t>
       </w:r>
     </w:p>
     <w:p>
@@ -146,20 +255,97 @@
         <w:pStyle w:val="Heading1"/>
       </w:pPr>
       <w:r>
-        <w:t>3. Teoría del Color y Diseño</w:t>
+        <w:t>4. Lógica (JavaScript)</w:t>
       </w:r>
     </w:p>
     <w:p>
       <w:r>
-        <w:t>El diseño del sitio se basa en una paleta de colores oscuros con acentos en tonos pastel menta, cyan y violeta. Esta elección de colores busca transmitir modernidad y profesionalismo, además de garantizar accesibilidad y bajo contraste para reducir la fatiga visual.</w:t>
-        <w:br/>
-        <w:t>Los colores tienen las siguientes funciones:</w:t>
-        <w:br/>
-        <w:t>• Fondo oscuro: Favorece la concentración y reduce el cansancio ocular.</w:t>
-        <w:br/>
-        <w:t>• Gradientes animados: Aportan dinamismo y sensación de modernidad.</w:t>
-        <w:br/>
-        <w:t>• Colores pastel (cyan, menta, violeta): Generan confianza y una experiencia agradable.</w:t>
+        <w:t>4.1 login.js</w:t>
+      </w:r>
+    </w:p>
+    <w:p>
+      <w:r>
+        <w:t>- Captura formulario y valida campos vacíos.</w:t>
+      </w:r>
+    </w:p>
+    <w:p>
+      <w:r>
+        <w:t>- Comprueba credenciales contra localStorage.</w:t>
+      </w:r>
+    </w:p>
+    <w:p>
+      <w:r>
+        <w:t>- Redirige al dashboard si es correcto.</w:t>
+      </w:r>
+    </w:p>
+    <w:p>
+      <w:r>
+        <w:t>4.2 register.js</w:t>
+      </w:r>
+    </w:p>
+    <w:p>
+      <w:r>
+        <w:t>- Valida nombre, email, contraseña fuerte y confirmación.</w:t>
+      </w:r>
+    </w:p>
+    <w:p>
+      <w:r>
+        <w:t>- Evita correos duplicados.</w:t>
+      </w:r>
+    </w:p>
+    <w:p>
+      <w:r>
+        <w:t>- Guarda en localStorage y redirige al login.</w:t>
+      </w:r>
+    </w:p>
+    <w:p>
+      <w:r>
+        <w:t>4.3 dashboard.js</w:t>
+      </w:r>
+    </w:p>
+    <w:p>
+      <w:r>
+        <w:t>- Maneja catálogo de cursos, disponibles y mis cursos.</w:t>
+      </w:r>
+    </w:p>
+    <w:p>
+      <w:r>
+        <w:t>- Muestra progreso, XP y nivel.</w:t>
+      </w:r>
+    </w:p>
+    <w:p>
+      <w:r>
+        <w:t>- Botones dinámicos: Inscribirme / Abrir / Cancelar.</w:t>
+      </w:r>
+    </w:p>
+    <w:p>
+      <w:r>
+        <w:t>4.4 curso.js</w:t>
+      </w:r>
+    </w:p>
+    <w:p>
+      <w:r>
+        <w:t>- Carga curso activo y bloquea contenido de otros.</w:t>
+      </w:r>
+    </w:p>
+    <w:p>
+      <w:r>
+        <w:t>- Editor de código persistente con localStorage.</w:t>
+      </w:r>
+    </w:p>
+    <w:p>
+      <w:r>
+        <w:t>- Consola aislada en iframe.</w:t>
+      </w:r>
+    </w:p>
+    <w:p>
+      <w:r>
+        <w:t>- Quiz que otorga XP según respuestas correctas.</w:t>
+      </w:r>
+    </w:p>
+    <w:p>
+      <w:r>
+        <w:t>- Sistema de niveles: Lv1 (0-99 XP), Lv2 (100-199 XP), Lv3 (200-240 XP).</w:t>
       </w:r>
     </w:p>
     <w:p>
@@ -167,18 +353,42 @@
         <w:pStyle w:val="Heading1"/>
       </w:pPr>
       <w:r>
-        <w:t>4. Animaciones y Experiencia de Usuario</w:t>
+        <w:t>5. Buenas Prácticas Aplicadas</w:t>
       </w:r>
     </w:p>
     <w:p>
       <w:r>
-        <w:t>Se implementaron animaciones sutiles en botones, títulos y textos secundarios para mejorar la experiencia del usuario sin distraer. Estas animaciones cumplen con las buenas prácticas de accesibilidad al ser suaves y no invasivas:</w:t>
-        <w:br/>
-        <w:t>• Botones: Gradiente en movimiento que indica interactividad.</w:t>
-        <w:br/>
-        <w:t>• Títulos: Animación de color para resaltar secciones clave.</w:t>
-        <w:br/>
-        <w:t>• Textos secundarios: Animación de cambio de color sutil para reducir monotonía visual.</w:t>
+        <w:t>- Separación de capas (HTML, CSS, JS).</w:t>
+      </w:r>
+    </w:p>
+    <w:p>
+      <w:r>
+        <w:t>- Accesibilidad: contrastes, feedback visual, placeholders claros.</w:t>
+      </w:r>
+    </w:p>
+    <w:p>
+      <w:r>
+        <w:t>- Persistencia en navegador con localStorage.</w:t>
+      </w:r>
+    </w:p>
+    <w:p>
+      <w:r>
+        <w:t>- Diseño responsivo y moderno.</w:t>
+      </w:r>
+    </w:p>
+    <w:p>
+      <w:r>
+        <w:t>- Código modular (responsabilidad única por archivo).</w:t>
+      </w:r>
+    </w:p>
+    <w:p>
+      <w:r>
+        <w:t>- Validaciones estrictas para formularios.</w:t>
+      </w:r>
+    </w:p>
+    <w:p>
+      <w:r>
+        <w:t>- Experiencia de usuario optimizada con feedback inmediato, progreso y gamificación.</w:t>
       </w:r>
     </w:p>
     <w:p>
@@ -186,248 +396,37 @@
         <w:pStyle w:val="Heading1"/>
       </w:pPr>
       <w:r>
-        <w:t>5. Interfaz del Sitio</w:t>
+        <w:t>6. Conclusiones</w:t>
       </w:r>
     </w:p>
     <w:p>
       <w:r>
-        <w:t>La plataforma cuenta con las siguientes pantallas principales:</w:t>
-      </w:r>
-    </w:p>
-    <w:p>
-      <w:pPr>
-        <w:pStyle w:val="Heading2"/>
-      </w:pPr>
-      <w:r>
-        <w:t>5.1 Pantalla de Login</w:t>
+        <w:t>El proyecto demuestra:</w:t>
       </w:r>
     </w:p>
     <w:p>
       <w:r>
-        <w:drawing>
-          <wp:inline xmlns:a="http://schemas.openxmlformats.org/drawingml/2006/main" xmlns:pic="http://schemas.openxmlformats.org/drawingml/2006/picture">
-            <wp:extent cx="4114800" cy="1974847"/>
-            <wp:docPr id="2" name="Picture 2"/>
-            <wp:cNvGraphicFramePr>
-              <a:graphicFrameLocks noChangeAspect="1"/>
-            </wp:cNvGraphicFramePr>
-            <a:graphic>
-              <a:graphicData uri="http://schemas.openxmlformats.org/drawingml/2006/picture">
-                <pic:pic>
-                  <pic:nvPicPr>
-                    <pic:cNvPr id="0" name="8bc80cc6-6158-49f1-b398-705f117abb1e.png"/>
-                    <pic:cNvPicPr/>
-                  </pic:nvPicPr>
-                  <pic:blipFill>
-                    <a:blip r:embed="rId10"/>
-                    <a:stretch>
-                      <a:fillRect/>
-                    </a:stretch>
-                  </pic:blipFill>
-                  <pic:spPr>
-                    <a:xfrm>
-                      <a:off x="0" y="0"/>
-                      <a:ext cx="4114800" cy="1974847"/>
-                    </a:xfrm>
-                    <a:prstGeom prst="rect"/>
-                  </pic:spPr>
-                </pic:pic>
-              </a:graphicData>
-            </a:graphic>
-          </wp:inline>
-        </w:drawing>
+        <w:t>- Dominio de HTML semántico, CSS moderno (flex, grid, variables, animaciones) y JavaScript estructurado.</w:t>
       </w:r>
     </w:p>
     <w:p>
       <w:r>
-        <w:t>Permite al usuario iniciar sesión con su cuenta registrada.</w:t>
-      </w:r>
-    </w:p>
-    <w:p>
-      <w:pPr>
-        <w:pStyle w:val="Heading2"/>
-      </w:pPr>
-      <w:r>
-        <w:t>5.2 Pantalla de Registro</w:t>
+        <w:t>- Aplicación de principios de usabilidad, accesibilidad y diseño visual.</w:t>
       </w:r>
     </w:p>
     <w:p>
       <w:r>
-        <w:drawing>
-          <wp:inline xmlns:a="http://schemas.openxmlformats.org/drawingml/2006/main" xmlns:pic="http://schemas.openxmlformats.org/drawingml/2006/picture">
-            <wp:extent cx="4114800" cy="1959837"/>
-            <wp:docPr id="3" name="Picture 3"/>
-            <wp:cNvGraphicFramePr>
-              <a:graphicFrameLocks noChangeAspect="1"/>
-            </wp:cNvGraphicFramePr>
-            <a:graphic>
-              <a:graphicData uri="http://schemas.openxmlformats.org/drawingml/2006/picture">
-                <pic:pic>
-                  <pic:nvPicPr>
-                    <pic:cNvPr id="0" name="19c913e7-f12f-417a-8fc7-b00582ab6f62.png"/>
-                    <pic:cNvPicPr/>
-                  </pic:nvPicPr>
-                  <pic:blipFill>
-                    <a:blip r:embed="rId11"/>
-                    <a:stretch>
-                      <a:fillRect/>
-                    </a:stretch>
-                  </pic:blipFill>
-                  <pic:spPr>
-                    <a:xfrm>
-                      <a:off x="0" y="0"/>
-                      <a:ext cx="4114800" cy="1959837"/>
-                    </a:xfrm>
-                    <a:prstGeom prst="rect"/>
-                  </pic:spPr>
-                </pic:pic>
-              </a:graphicData>
-            </a:graphic>
-          </wp:inline>
-        </w:drawing>
+        <w:t>- Uso de persistencia en cliente para un sistema educativo básico.</w:t>
       </w:r>
     </w:p>
     <w:p>
       <w:r>
-        <w:t>Formulario para crear una nueva cuenta con validaciones básicas.</w:t>
-      </w:r>
-    </w:p>
-    <w:p>
-      <w:pPr>
-        <w:pStyle w:val="Heading2"/>
-      </w:pPr>
-      <w:r>
-        <w:t>5.3 Dashboard</w:t>
+        <w:t>- Implementación de gamificación con XP, niveles y progreso.</w:t>
       </w:r>
     </w:p>
     <w:p>
       <w:r>
-        <w:drawing>
-          <wp:inline xmlns:a="http://schemas.openxmlformats.org/drawingml/2006/main" xmlns:pic="http://schemas.openxmlformats.org/drawingml/2006/picture">
-            <wp:extent cx="4114800" cy="1989001"/>
-            <wp:docPr id="4" name="Picture 4"/>
-            <wp:cNvGraphicFramePr>
-              <a:graphicFrameLocks noChangeAspect="1"/>
-            </wp:cNvGraphicFramePr>
-            <a:graphic>
-              <a:graphicData uri="http://schemas.openxmlformats.org/drawingml/2006/picture">
-                <pic:pic>
-                  <pic:nvPicPr>
-                    <pic:cNvPr id="0" name="5105f3d3-4a9d-479c-82ce-ac815e777b21.png"/>
-                    <pic:cNvPicPr/>
-                  </pic:nvPicPr>
-                  <pic:blipFill>
-                    <a:blip r:embed="rId12"/>
-                    <a:stretch>
-                      <a:fillRect/>
-                    </a:stretch>
-                  </pic:blipFill>
-                  <pic:spPr>
-                    <a:xfrm>
-                      <a:off x="0" y="0"/>
-                      <a:ext cx="4114800" cy="1989001"/>
-                    </a:xfrm>
-                    <a:prstGeom prst="rect"/>
-                  </pic:spPr>
-                </pic:pic>
-              </a:graphicData>
-            </a:graphic>
-          </wp:inline>
-        </w:drawing>
-      </w:r>
-    </w:p>
-    <w:p>
-      <w:r>
-        <w:t>Sección donde el usuario visualiza los cursos disponibles y su progreso.</w:t>
-      </w:r>
-    </w:p>
-    <w:p>
-      <w:pPr>
-        <w:pStyle w:val="Heading2"/>
-      </w:pPr>
-      <w:r>
-        <w:t>5.4 Pantalla de Curso</w:t>
-      </w:r>
-    </w:p>
-    <w:p>
-      <w:r>
-        <w:drawing>
-          <wp:inline xmlns:a="http://schemas.openxmlformats.org/drawingml/2006/main" xmlns:pic="http://schemas.openxmlformats.org/drawingml/2006/picture">
-            <wp:extent cx="4114800" cy="1968414"/>
-            <wp:docPr id="5" name="Picture 5"/>
-            <wp:cNvGraphicFramePr>
-              <a:graphicFrameLocks noChangeAspect="1"/>
-            </wp:cNvGraphicFramePr>
-            <a:graphic>
-              <a:graphicData uri="http://schemas.openxmlformats.org/drawingml/2006/picture">
-                <pic:pic>
-                  <pic:nvPicPr>
-                    <pic:cNvPr id="0" name="b5dfedd4-b4c6-4d74-a3dc-0e269653e81c.png"/>
-                    <pic:cNvPicPr/>
-                  </pic:nvPicPr>
-                  <pic:blipFill>
-                    <a:blip r:embed="rId13"/>
-                    <a:stretch>
-                      <a:fillRect/>
-                    </a:stretch>
-                  </pic:blipFill>
-                  <pic:spPr>
-                    <a:xfrm>
-                      <a:off x="0" y="0"/>
-                      <a:ext cx="4114800" cy="1968414"/>
-                    </a:xfrm>
-                    <a:prstGeom prst="rect"/>
-                  </pic:spPr>
-                </pic:pic>
-              </a:graphicData>
-            </a:graphic>
-          </wp:inline>
-        </w:drawing>
-      </w:r>
-    </w:p>
-    <w:p>
-      <w:r>
-        <w:t>Vista detallada de un curso, con teoría, práctica en consola y quiz de repaso.</w:t>
-      </w:r>
-    </w:p>
-    <w:p>
-      <w:pPr>
-        <w:pStyle w:val="Heading1"/>
-      </w:pPr>
-      <w:r>
-        <w:t>6. Buenas Prácticas de Desarrollo Aplicadas</w:t>
-      </w:r>
-    </w:p>
-    <w:p>
-      <w:r>
-        <w:t>El proyecto sigue buenas prácticas de Front-End, tales como:</w:t>
-        <w:br/>
-        <w:t>• Separación de responsabilidades (HTML, CSS, JS en carpetas diferentes).</w:t>
-        <w:br/>
-        <w:t>• Uso de clases reutilizables para estilos.</w:t>
-        <w:br/>
-        <w:t>• Código comentado y organizado.</w:t>
-        <w:br/>
-        <w:t>• Uso de etiquetas semánticas en HTML (header, main, section, footer).</w:t>
-        <w:br/>
-        <w:t>• Diseño responsive con flexbox y grid.</w:t>
-        <w:br/>
-        <w:t>• Paleta de colores accesible.</w:t>
-        <w:br/>
-        <w:t>• Animaciones suaves que mejoran la UX sin afectar la accesibilidad.</w:t>
-      </w:r>
-    </w:p>
-    <w:p>
-      <w:pPr>
-        <w:pStyle w:val="Heading1"/>
-      </w:pPr>
-      <w:r>
-        <w:t>7. Conclusiones</w:t>
-      </w:r>
-    </w:p>
-    <w:p>
-      <w:r>
-        <w:t>El sitio 'CodiGo' demuestra la aplicación práctica de conceptos de diseño Front-End, donde la estructura modular, el uso de teoría del color, las animaciones suaves y las buenas prácticas de desarrollo resultan en una plataforma moderna, accesible y fácil de mantener. El proyecto cumple con los objetivos académicos propuestos y sirve como base sólida para continuar ampliando funcionalidades.</w:t>
+        <w:t>Conclusión: CodiGo es una plataforma educativa web con autenticación, gestión de usuarios, panel de cursos y ejecución práctica de código, todo en una interfaz clara, atractiva y moderna.</w:t>
       </w:r>
     </w:p>
     <w:sectPr>

</xml_diff>